<commit_message>
Adding images and 'finalized' lab repot
</commit_message>
<xml_diff>
--- a/PHY431/Labs/Lab8-DiffractionPatternsAndGratings.docx
+++ b/PHY431/Labs/Lab8-DiffractionPatternsAndGratings.docx
@@ -110,24 +110,56 @@
         </w:rPr>
         <w:t xml:space="preserve"> principle the single slit widths were verified to within about 20%. Measured data from double slit patterns indicates fringe spacing is </w:t>
       </w:r>
-      <w:proofErr w:type="spellStart"/>
-      <w:r>
-        <w:rPr>
-          <w:rFonts w:ascii="Times New Roman" w:hAnsi="Times New Roman" w:cs="Times New Roman"/>
-          <w:sz w:val="24"/>
-          <w:szCs w:val="24"/>
-        </w:rPr>
-        <w:t>consistant</w:t>
-      </w:r>
-      <w:proofErr w:type="spellEnd"/>
-      <w:r>
-        <w:rPr>
-          <w:rFonts w:ascii="Times New Roman" w:hAnsi="Times New Roman" w:cs="Times New Roman"/>
-          <w:sz w:val="24"/>
-          <w:szCs w:val="24"/>
-        </w:rPr>
-        <w:t xml:space="preserve"> when slit width is. The spacing between slits only affects the observed ‘micro-fringes’. Components of white light are diffracted at different angles using a grating, separation of colors like blue, red, and green was observed. Other shapes only diffract constructively in planes perpendicular to flat edges of the mask shape.</w:t>
-      </w:r>
+      <w:r>
+        <w:rPr>
+          <w:rFonts w:ascii="Times New Roman" w:hAnsi="Times New Roman" w:cs="Times New Roman"/>
+          <w:sz w:val="24"/>
+          <w:szCs w:val="24"/>
+        </w:rPr>
+        <w:t>consistent</w:t>
+      </w:r>
+      <w:r>
+        <w:rPr>
+          <w:rFonts w:ascii="Times New Roman" w:hAnsi="Times New Roman" w:cs="Times New Roman"/>
+          <w:sz w:val="24"/>
+          <w:szCs w:val="24"/>
+        </w:rPr>
+        <w:t xml:space="preserve"> when slit width is</w:t>
+      </w:r>
+      <w:r>
+        <w:rPr>
+          <w:rFonts w:ascii="Times New Roman" w:hAnsi="Times New Roman" w:cs="Times New Roman"/>
+          <w:sz w:val="24"/>
+          <w:szCs w:val="24"/>
+        </w:rPr>
+        <w:t>, and that slit separation only serves to affect the less prominent fringes</w:t>
+      </w:r>
+      <w:r>
+        <w:rPr>
+          <w:rFonts w:ascii="Times New Roman" w:hAnsi="Times New Roman" w:cs="Times New Roman"/>
+          <w:sz w:val="24"/>
+          <w:szCs w:val="24"/>
+        </w:rPr>
+        <w:t>. Components of white light are diffracted at different angles using a grating, separation of colors like blue, red, and green w</w:t>
+      </w:r>
+      <w:r>
+        <w:rPr>
+          <w:rFonts w:ascii="Times New Roman" w:hAnsi="Times New Roman" w:cs="Times New Roman"/>
+          <w:sz w:val="24"/>
+          <w:szCs w:val="24"/>
+        </w:rPr>
+        <w:t>ere</w:t>
+      </w:r>
+      <w:r>
+        <w:rPr>
+          <w:rFonts w:ascii="Times New Roman" w:hAnsi="Times New Roman" w:cs="Times New Roman"/>
+          <w:sz w:val="24"/>
+          <w:szCs w:val="24"/>
+        </w:rPr>
+        <w:t xml:space="preserve"> observed. Other shapes only diffract constructively in planes perpendicular to flat edges of the mask shape.</w:t>
+      </w:r>
+      <w:bookmarkStart w:id="0" w:name="_GoBack"/>
+      <w:bookmarkEnd w:id="0"/>
     </w:p>
     <w:p>
       <w:pPr>
@@ -653,16 +685,14 @@
         </w:rPr>
         <w:t xml:space="preserve">The equation in the </w:t>
       </w:r>
-      <w:proofErr w:type="spellStart"/>
-      <w:r>
-        <w:rPr>
-          <w:rFonts w:ascii="Times New Roman" w:hAnsi="Times New Roman" w:cs="Times New Roman"/>
-          <w:sz w:val="24"/>
-          <w:szCs w:val="24"/>
-        </w:rPr>
-        <w:t>initroduction</w:t>
-      </w:r>
-      <w:proofErr w:type="spellEnd"/>
+      <w:r>
+        <w:rPr>
+          <w:rFonts w:ascii="Times New Roman" w:hAnsi="Times New Roman" w:cs="Times New Roman"/>
+          <w:sz w:val="24"/>
+          <w:szCs w:val="24"/>
+        </w:rPr>
+        <w:t>introduction</w:t>
+      </w:r>
       <w:r>
         <w:rPr>
           <w:rFonts w:ascii="Times New Roman" w:hAnsi="Times New Roman" w:cs="Times New Roman"/>
@@ -1208,24 +1238,14 @@
       <w:r>
         <w:t xml:space="preserve">Table </w:t>
       </w:r>
-      <w:r>
-        <w:fldChar w:fldCharType="begin"/>
-      </w:r>
-      <w:r>
-        <w:instrText xml:space="preserve"> SEQ Table \* ARABIC </w:instrText>
-      </w:r>
-      <w:r>
-        <w:fldChar w:fldCharType="separate"/>
-      </w:r>
-      <w:r>
-        <w:rPr>
-          <w:noProof/>
-        </w:rPr>
-        <w:t>1</w:t>
-      </w:r>
-      <w:r>
-        <w:fldChar w:fldCharType="end"/>
-      </w:r>
+      <w:fldSimple w:instr=" SEQ Table \* ARABIC ">
+        <w:r>
+          <w:rPr>
+            <w:noProof/>
+          </w:rPr>
+          <w:t>1</w:t>
+        </w:r>
+      </w:fldSimple>
       <w:r>
         <w:t>: Distances measured from center of patterns to nth order destructive fringes. (1st, 2nd, 3rd, &amp; 4th)</w:t>
       </w:r>
@@ -1252,8 +1272,34 @@
           <w:sz w:val="24"/>
           <w:szCs w:val="24"/>
         </w:rPr>
-        <w:t>ive fringe alone for y (row 1 in table 1) we calculated these values for slit widths, which happen to match their stated values quite well.</w:t>
-      </w:r>
+        <w:t>ive fringe alone for y (row 1 in table 1) we calculated these values f</w:t>
+      </w:r>
+      <w:r>
+        <w:rPr>
+          <w:rFonts w:ascii="Times New Roman" w:eastAsiaTheme="minorEastAsia" w:hAnsi="Times New Roman" w:cs="Times New Roman"/>
+          <w:sz w:val="24"/>
+          <w:szCs w:val="24"/>
+        </w:rPr>
+        <w:t>or slit widths, which match much better for the 0.002mm slit than they do for the 0.08mm. The error is likely due to the difficulty of measuring increasingly fine distances.</w:t>
+      </w:r>
+    </w:p>
+    <w:p>
+      <w:pPr>
+        <w:rPr>
+          <w:rFonts w:ascii="Times New Roman" w:eastAsiaTheme="minorEastAsia" w:hAnsi="Times New Roman" w:cs="Times New Roman"/>
+          <w:sz w:val="24"/>
+          <w:szCs w:val="24"/>
+        </w:rPr>
+      </w:pPr>
+    </w:p>
+    <w:p>
+      <w:pPr>
+        <w:rPr>
+          <w:rFonts w:ascii="Times New Roman" w:eastAsiaTheme="minorEastAsia" w:hAnsi="Times New Roman" w:cs="Times New Roman"/>
+          <w:sz w:val="24"/>
+          <w:szCs w:val="24"/>
+        </w:rPr>
+      </w:pPr>
     </w:p>
     <w:tbl>
       <w:tblPr>
@@ -1286,6 +1332,7 @@
                 <w:sz w:val="24"/>
                 <w:szCs w:val="24"/>
               </w:rPr>
+              <w:lastRenderedPageBreak/>
               <w:t>Slit 1</w:t>
             </w:r>
           </w:p>
@@ -1356,6 +1403,14 @@
               </w:rPr>
               <w:t>0.00199 mm</w:t>
             </w:r>
+            <w:r>
+              <w:rPr>
+                <w:rFonts w:ascii="Times New Roman" w:eastAsiaTheme="minorEastAsia" w:hAnsi="Times New Roman" w:cs="Times New Roman"/>
+                <w:sz w:val="24"/>
+                <w:szCs w:val="24"/>
+              </w:rPr>
+              <w:t xml:space="preserve"> (.5%Error)</w:t>
+            </w:r>
           </w:p>
         </w:tc>
         <w:tc>
@@ -1378,6 +1433,14 @@
               </w:rPr>
               <w:t>0.00456 mm</w:t>
             </w:r>
+            <w:r>
+              <w:rPr>
+                <w:rFonts w:ascii="Times New Roman" w:eastAsiaTheme="minorEastAsia" w:hAnsi="Times New Roman" w:cs="Times New Roman"/>
+                <w:sz w:val="24"/>
+                <w:szCs w:val="24"/>
+              </w:rPr>
+              <w:t xml:space="preserve"> (8.8%Error)</w:t>
+            </w:r>
           </w:p>
         </w:tc>
         <w:tc>
@@ -1399,6 +1462,14 @@
                 <w:szCs w:val="24"/>
               </w:rPr>
               <w:t>0.0106 mm</w:t>
+            </w:r>
+            <w:r>
+              <w:rPr>
+                <w:rFonts w:ascii="Times New Roman" w:eastAsiaTheme="minorEastAsia" w:hAnsi="Times New Roman" w:cs="Times New Roman"/>
+                <w:sz w:val="24"/>
+                <w:szCs w:val="24"/>
+              </w:rPr>
+              <w:t xml:space="preserve"> (32.5%Error)</w:t>
             </w:r>
           </w:p>
         </w:tc>
@@ -1428,7 +1499,6 @@
           <w:sz w:val="24"/>
           <w:szCs w:val="24"/>
         </w:rPr>
-        <w:lastRenderedPageBreak/>
         <w:t>Q1</w:t>
       </w:r>
       <w:r>
@@ -1490,7 +1560,39 @@
           <w:sz w:val="24"/>
           <w:szCs w:val="24"/>
         </w:rPr>
-        <w:t>We then tried masks with double slits. There were two with slit width (we’ll call width ‘a’) 0.04 mm: one had a slit spacing (we’ll call spacing ‘d’) of 0.25 mm, the other 0.5 mm. And there were two with slit width of 0.08mm and slit spacing 0.25mm and 0.5mm.</w:t>
+        <w:t xml:space="preserve">We then tried masks with double slits. There were two with slit width (we’ll call width ‘a’) 0.04 mm: one had a slit spacing (we’ll call spacing ‘d’) of 0.25 mm, the other 0.5 mm. And there were two with </w:t>
+      </w:r>
+      <w:r>
+        <w:rPr>
+          <w:rFonts w:ascii="Times New Roman" w:eastAsiaTheme="minorEastAsia" w:hAnsi="Times New Roman" w:cs="Times New Roman"/>
+          <w:sz w:val="24"/>
+          <w:szCs w:val="24"/>
+        </w:rPr>
+        <w:t>an ‘a’ of 0.08mm and one with a ‘d’ of</w:t>
+      </w:r>
+      <w:r>
+        <w:rPr>
+          <w:rFonts w:ascii="Times New Roman" w:eastAsiaTheme="minorEastAsia" w:hAnsi="Times New Roman" w:cs="Times New Roman"/>
+          <w:sz w:val="24"/>
+          <w:szCs w:val="24"/>
+        </w:rPr>
+        <w:t xml:space="preserve"> 0.25mm and </w:t>
+      </w:r>
+      <w:r>
+        <w:rPr>
+          <w:rFonts w:ascii="Times New Roman" w:eastAsiaTheme="minorEastAsia" w:hAnsi="Times New Roman" w:cs="Times New Roman"/>
+          <w:sz w:val="24"/>
+          <w:szCs w:val="24"/>
+        </w:rPr>
+        <w:t xml:space="preserve">the other with </w:t>
+      </w:r>
+      <w:r>
+        <w:rPr>
+          <w:rFonts w:ascii="Times New Roman" w:eastAsiaTheme="minorEastAsia" w:hAnsi="Times New Roman" w:cs="Times New Roman"/>
+          <w:sz w:val="24"/>
+          <w:szCs w:val="24"/>
+        </w:rPr>
+        <w:t>0.5mm.</w:t>
       </w:r>
     </w:p>
     <w:tbl>
@@ -1616,6 +1718,14 @@
                 <w:szCs w:val="24"/>
               </w:rPr>
             </w:pPr>
+            <w:r>
+              <w:rPr>
+                <w:rFonts w:ascii="Times New Roman" w:eastAsiaTheme="minorEastAsia" w:hAnsi="Times New Roman" w:cs="Times New Roman"/>
+                <w:sz w:val="24"/>
+                <w:szCs w:val="24"/>
+              </w:rPr>
+              <w:t>4.0mm</w:t>
+            </w:r>
           </w:p>
         </w:tc>
         <w:tc>
@@ -1630,6 +1740,14 @@
                 <w:szCs w:val="24"/>
               </w:rPr>
             </w:pPr>
+            <w:r>
+              <w:rPr>
+                <w:rFonts w:ascii="Times New Roman" w:eastAsiaTheme="minorEastAsia" w:hAnsi="Times New Roman" w:cs="Times New Roman"/>
+                <w:sz w:val="24"/>
+                <w:szCs w:val="24"/>
+              </w:rPr>
+              <w:t>4.0mm</w:t>
+            </w:r>
           </w:p>
         </w:tc>
         <w:tc>
@@ -1644,6 +1762,14 @@
                 <w:szCs w:val="24"/>
               </w:rPr>
             </w:pPr>
+            <w:r>
+              <w:rPr>
+                <w:rFonts w:ascii="Times New Roman" w:eastAsiaTheme="minorEastAsia" w:hAnsi="Times New Roman" w:cs="Times New Roman"/>
+                <w:sz w:val="24"/>
+                <w:szCs w:val="24"/>
+              </w:rPr>
+              <w:t>1.5mm</w:t>
+            </w:r>
           </w:p>
         </w:tc>
         <w:tc>
@@ -1658,6 +1784,14 @@
                 <w:szCs w:val="24"/>
               </w:rPr>
             </w:pPr>
+            <w:r>
+              <w:rPr>
+                <w:rFonts w:ascii="Times New Roman" w:eastAsiaTheme="minorEastAsia" w:hAnsi="Times New Roman" w:cs="Times New Roman"/>
+                <w:sz w:val="24"/>
+                <w:szCs w:val="24"/>
+              </w:rPr>
+              <w:t>2.0mm</w:t>
+            </w:r>
           </w:p>
         </w:tc>
       </w:tr>
@@ -1674,6 +1808,14 @@
                 <w:szCs w:val="24"/>
               </w:rPr>
             </w:pPr>
+            <w:r>
+              <w:rPr>
+                <w:rFonts w:ascii="Times New Roman" w:eastAsiaTheme="minorEastAsia" w:hAnsi="Times New Roman" w:cs="Times New Roman"/>
+                <w:sz w:val="24"/>
+                <w:szCs w:val="24"/>
+              </w:rPr>
+              <w:t>8.0mm</w:t>
+            </w:r>
           </w:p>
         </w:tc>
         <w:tc>
@@ -1688,6 +1830,14 @@
                 <w:szCs w:val="24"/>
               </w:rPr>
             </w:pPr>
+            <w:r>
+              <w:rPr>
+                <w:rFonts w:ascii="Times New Roman" w:eastAsiaTheme="minorEastAsia" w:hAnsi="Times New Roman" w:cs="Times New Roman"/>
+                <w:sz w:val="24"/>
+                <w:szCs w:val="24"/>
+              </w:rPr>
+              <w:t>7.5mm</w:t>
+            </w:r>
           </w:p>
         </w:tc>
         <w:tc>
@@ -1702,6 +1852,14 @@
                 <w:szCs w:val="24"/>
               </w:rPr>
             </w:pPr>
+            <w:r>
+              <w:rPr>
+                <w:rFonts w:ascii="Times New Roman" w:eastAsiaTheme="minorEastAsia" w:hAnsi="Times New Roman" w:cs="Times New Roman"/>
+                <w:sz w:val="24"/>
+                <w:szCs w:val="24"/>
+              </w:rPr>
+              <w:t>3.5mm</w:t>
+            </w:r>
           </w:p>
         </w:tc>
         <w:tc>
@@ -1716,6 +1874,14 @@
                 <w:szCs w:val="24"/>
               </w:rPr>
             </w:pPr>
+            <w:r>
+              <w:rPr>
+                <w:rFonts w:ascii="Times New Roman" w:eastAsiaTheme="minorEastAsia" w:hAnsi="Times New Roman" w:cs="Times New Roman"/>
+                <w:sz w:val="24"/>
+                <w:szCs w:val="24"/>
+              </w:rPr>
+              <w:t>4.0mm</w:t>
+            </w:r>
           </w:p>
         </w:tc>
       </w:tr>
@@ -1732,6 +1898,14 @@
                 <w:szCs w:val="24"/>
               </w:rPr>
             </w:pPr>
+            <w:r>
+              <w:rPr>
+                <w:rFonts w:ascii="Times New Roman" w:eastAsiaTheme="minorEastAsia" w:hAnsi="Times New Roman" w:cs="Times New Roman"/>
+                <w:sz w:val="24"/>
+                <w:szCs w:val="24"/>
+              </w:rPr>
+              <w:t>11.5mm</w:t>
+            </w:r>
           </w:p>
         </w:tc>
         <w:tc>
@@ -1746,6 +1920,14 @@
                 <w:szCs w:val="24"/>
               </w:rPr>
             </w:pPr>
+            <w:r>
+              <w:rPr>
+                <w:rFonts w:ascii="Times New Roman" w:eastAsiaTheme="minorEastAsia" w:hAnsi="Times New Roman" w:cs="Times New Roman"/>
+                <w:sz w:val="24"/>
+                <w:szCs w:val="24"/>
+              </w:rPr>
+              <w:t>11.5mm</w:t>
+            </w:r>
           </w:p>
         </w:tc>
         <w:tc>
@@ -1760,6 +1942,14 @@
                 <w:szCs w:val="24"/>
               </w:rPr>
             </w:pPr>
+            <w:r>
+              <w:rPr>
+                <w:rFonts w:ascii="Times New Roman" w:eastAsiaTheme="minorEastAsia" w:hAnsi="Times New Roman" w:cs="Times New Roman"/>
+                <w:sz w:val="24"/>
+                <w:szCs w:val="24"/>
+              </w:rPr>
+              <w:t>5.5mm</w:t>
+            </w:r>
           </w:p>
         </w:tc>
         <w:tc>
@@ -1774,6 +1964,14 @@
                 <w:szCs w:val="24"/>
               </w:rPr>
             </w:pPr>
+            <w:r>
+              <w:rPr>
+                <w:rFonts w:ascii="Times New Roman" w:eastAsiaTheme="minorEastAsia" w:hAnsi="Times New Roman" w:cs="Times New Roman"/>
+                <w:sz w:val="24"/>
+                <w:szCs w:val="24"/>
+              </w:rPr>
+              <w:t>5.5mm</w:t>
+            </w:r>
           </w:p>
         </w:tc>
       </w:tr>
@@ -1790,6 +1988,14 @@
                 <w:szCs w:val="24"/>
               </w:rPr>
             </w:pPr>
+            <w:r>
+              <w:rPr>
+                <w:rFonts w:ascii="Times New Roman" w:eastAsiaTheme="minorEastAsia" w:hAnsi="Times New Roman" w:cs="Times New Roman"/>
+                <w:sz w:val="24"/>
+                <w:szCs w:val="24"/>
+              </w:rPr>
+              <w:t>16.0mm</w:t>
+            </w:r>
           </w:p>
         </w:tc>
         <w:tc>
@@ -1804,6 +2010,14 @@
                 <w:szCs w:val="24"/>
               </w:rPr>
             </w:pPr>
+            <w:r>
+              <w:rPr>
+                <w:rFonts w:ascii="Times New Roman" w:eastAsiaTheme="minorEastAsia" w:hAnsi="Times New Roman" w:cs="Times New Roman"/>
+                <w:sz w:val="24"/>
+                <w:szCs w:val="24"/>
+              </w:rPr>
+              <w:t>15.5mm</w:t>
+            </w:r>
           </w:p>
         </w:tc>
         <w:tc>
@@ -1818,6 +2032,14 @@
                 <w:szCs w:val="24"/>
               </w:rPr>
             </w:pPr>
+            <w:r>
+              <w:rPr>
+                <w:rFonts w:ascii="Times New Roman" w:eastAsiaTheme="minorEastAsia" w:hAnsi="Times New Roman" w:cs="Times New Roman"/>
+                <w:sz w:val="24"/>
+                <w:szCs w:val="24"/>
+              </w:rPr>
+              <w:t>7.0mm</w:t>
+            </w:r>
           </w:p>
         </w:tc>
         <w:tc>
@@ -1832,6 +2054,14 @@
                 <w:szCs w:val="24"/>
               </w:rPr>
             </w:pPr>
+            <w:r>
+              <w:rPr>
+                <w:rFonts w:ascii="Times New Roman" w:eastAsiaTheme="minorEastAsia" w:hAnsi="Times New Roman" w:cs="Times New Roman"/>
+                <w:sz w:val="24"/>
+                <w:szCs w:val="24"/>
+              </w:rPr>
+              <w:t>7.0mm</w:t>
+            </w:r>
           </w:p>
         </w:tc>
       </w:tr>
@@ -1844,22 +2074,879 @@
           <w:szCs w:val="24"/>
         </w:rPr>
       </w:pPr>
-    </w:p>
-    <w:p>
-      <w:pPr>
-        <w:rPr>
-          <w:rFonts w:ascii="Times New Roman" w:eastAsiaTheme="minorEastAsia" w:hAnsi="Times New Roman" w:cs="Times New Roman"/>
-          <w:sz w:val="24"/>
-          <w:szCs w:val="24"/>
-        </w:rPr>
-      </w:pPr>
-      <w:r>
-        <w:rPr>
-          <w:rFonts w:ascii="Times New Roman" w:hAnsi="Times New Roman" w:cs="Times New Roman"/>
+      <w:r>
+        <w:rPr>
+          <w:rFonts w:ascii="Times New Roman" w:eastAsiaTheme="minorEastAsia" w:hAnsi="Times New Roman" w:cs="Times New Roman"/>
+          <w:sz w:val="24"/>
+          <w:szCs w:val="24"/>
+        </w:rPr>
+        <w:t xml:space="preserve">What is new about these patterns compared to the ones made by single slits, is that there are more prominent destructive fringes in addition to the smaller less prominent ones. </w:t>
+      </w:r>
+      <w:r>
+        <w:rPr>
+          <w:rFonts w:ascii="Times New Roman" w:eastAsiaTheme="minorEastAsia" w:hAnsi="Times New Roman" w:cs="Times New Roman"/>
           <w:b/>
           <w:sz w:val="24"/>
           <w:szCs w:val="24"/>
         </w:rPr>
+        <w:t xml:space="preserve">Q2 </w:t>
+      </w:r>
+      <w:r>
+        <w:rPr>
+          <w:rFonts w:ascii="Times New Roman" w:eastAsiaTheme="minorEastAsia" w:hAnsi="Times New Roman" w:cs="Times New Roman"/>
+          <w:sz w:val="24"/>
+          <w:szCs w:val="24"/>
+        </w:rPr>
+        <w:t xml:space="preserve">The </w:t>
+      </w:r>
+      <w:r>
+        <w:rPr>
+          <w:rFonts w:ascii="Times New Roman" w:eastAsiaTheme="minorEastAsia" w:hAnsi="Times New Roman" w:cs="Times New Roman"/>
+          <w:sz w:val="24"/>
+          <w:szCs w:val="24"/>
+        </w:rPr>
+        <w:t>distance ‘d’ between the slits does not affect the prominent fringes</w:t>
+      </w:r>
+      <w:r>
+        <w:rPr>
+          <w:rFonts w:ascii="Times New Roman" w:eastAsiaTheme="minorEastAsia" w:hAnsi="Times New Roman" w:cs="Times New Roman"/>
+          <w:sz w:val="24"/>
+          <w:szCs w:val="24"/>
+        </w:rPr>
+        <w:t xml:space="preserve">. </w:t>
+      </w:r>
+      <w:r>
+        <w:rPr>
+          <w:rFonts w:ascii="Times New Roman" w:eastAsiaTheme="minorEastAsia" w:hAnsi="Times New Roman" w:cs="Times New Roman"/>
+          <w:sz w:val="24"/>
+          <w:szCs w:val="24"/>
+        </w:rPr>
+        <w:t>Only the ‘micro-fringes’ are affected by this parameter.</w:t>
+      </w:r>
+    </w:p>
+    <w:p>
+      <w:pPr>
+        <w:rPr>
+          <w:rFonts w:ascii="Times New Roman" w:eastAsiaTheme="minorEastAsia" w:hAnsi="Times New Roman" w:cs="Times New Roman"/>
+          <w:sz w:val="24"/>
+          <w:szCs w:val="24"/>
+        </w:rPr>
+      </w:pPr>
+      <w:r>
+        <w:rPr>
+          <w:rFonts w:ascii="Times New Roman" w:eastAsiaTheme="minorEastAsia" w:hAnsi="Times New Roman" w:cs="Times New Roman"/>
+          <w:sz w:val="24"/>
+          <w:szCs w:val="24"/>
+        </w:rPr>
+        <w:t>A mask with 5 separated slits was then used, and it’s</w:t>
+      </w:r>
+      <w:r>
+        <w:rPr>
+          <w:rFonts w:ascii="Times New Roman" w:eastAsiaTheme="minorEastAsia" w:hAnsi="Times New Roman" w:cs="Times New Roman"/>
+          <w:sz w:val="24"/>
+          <w:szCs w:val="24"/>
+        </w:rPr>
+        <w:t xml:space="preserve"> diffraction pattern projected.</w:t>
+      </w:r>
+    </w:p>
+    <w:p>
+      <w:pPr>
+        <w:keepNext/>
+      </w:pPr>
+      <w:r>
+        <w:rPr>
+          <w:rFonts w:ascii="Times New Roman" w:eastAsiaTheme="minorEastAsia" w:hAnsi="Times New Roman" w:cs="Times New Roman"/>
+          <w:noProof/>
+          <w:sz w:val="24"/>
+          <w:szCs w:val="24"/>
+        </w:rPr>
+        <w:lastRenderedPageBreak/>
+        <w:drawing>
+          <wp:inline distT="0" distB="0" distL="0" distR="0">
+            <wp:extent cx="5943600" cy="3144520"/>
+            <wp:effectExtent l="0" t="0" r="0" b="0"/>
+            <wp:docPr id="2" name="Picture 2"/>
+            <wp:cNvGraphicFramePr>
+              <a:graphicFrameLocks xmlns:a="http://schemas.openxmlformats.org/drawingml/2006/main" noChangeAspect="1"/>
+            </wp:cNvGraphicFramePr>
+            <a:graphic xmlns:a="http://schemas.openxmlformats.org/drawingml/2006/main">
+              <a:graphicData uri="http://schemas.openxmlformats.org/drawingml/2006/picture">
+                <pic:pic xmlns:pic="http://schemas.openxmlformats.org/drawingml/2006/picture">
+                  <pic:nvPicPr>
+                    <pic:cNvPr id="2" name="Lab8_5slit_ImageJ.jpg"/>
+                    <pic:cNvPicPr/>
+                  </pic:nvPicPr>
+                  <pic:blipFill>
+                    <a:blip r:embed="rId6">
+                      <a:extLst>
+                        <a:ext uri="{28A0092B-C50C-407E-A947-70E740481C1C}">
+                          <a14:useLocalDpi xmlns:a14="http://schemas.microsoft.com/office/drawing/2010/main" val="0"/>
+                        </a:ext>
+                      </a:extLst>
+                    </a:blip>
+                    <a:stretch>
+                      <a:fillRect/>
+                    </a:stretch>
+                  </pic:blipFill>
+                  <pic:spPr>
+                    <a:xfrm>
+                      <a:off x="0" y="0"/>
+                      <a:ext cx="5943600" cy="3144520"/>
+                    </a:xfrm>
+                    <a:prstGeom prst="rect">
+                      <a:avLst/>
+                    </a:prstGeom>
+                  </pic:spPr>
+                </pic:pic>
+              </a:graphicData>
+            </a:graphic>
+          </wp:inline>
+        </w:drawing>
+      </w:r>
+    </w:p>
+    <w:p>
+      <w:pPr>
+        <w:pStyle w:val="Caption"/>
+        <w:rPr>
+          <w:rFonts w:ascii="Times New Roman" w:eastAsiaTheme="minorEastAsia" w:hAnsi="Times New Roman" w:cs="Times New Roman"/>
+          <w:sz w:val="24"/>
+          <w:szCs w:val="24"/>
+        </w:rPr>
+      </w:pPr>
+      <w:r>
+        <w:t xml:space="preserve">Figure </w:t>
+      </w:r>
+      <w:fldSimple w:instr=" SEQ Figure \* ARABIC ">
+        <w:r>
+          <w:rPr>
+            <w:noProof/>
+          </w:rPr>
+          <w:t>1</w:t>
+        </w:r>
+      </w:fldSimple>
+      <w:r>
+        <w:t>: Image of diffraction pattern from 5 slit mask separated by 0.125, and with slit width of 0.04.</w:t>
+      </w:r>
+      <w:r>
+        <w:rPr>
+          <w:noProof/>
+        </w:rPr>
+        <w:t xml:space="preserve"> Intensity profile plots made with ImageJ software.</w:t>
+      </w:r>
+    </w:p>
+    <w:p>
+      <w:pPr>
+        <w:rPr>
+          <w:rFonts w:ascii="Times New Roman" w:hAnsi="Times New Roman" w:cs="Times New Roman"/>
+          <w:sz w:val="24"/>
+          <w:szCs w:val="24"/>
+        </w:rPr>
+      </w:pPr>
+      <w:r>
+        <w:rPr>
+          <w:rFonts w:ascii="Times New Roman" w:hAnsi="Times New Roman" w:cs="Times New Roman"/>
+          <w:sz w:val="24"/>
+          <w:szCs w:val="24"/>
+        </w:rPr>
+        <w:t xml:space="preserve">In the intensity profile, one can see that there are larger destructive fringes, and smaller ones. </w:t>
+      </w:r>
+      <w:r>
+        <w:rPr>
+          <w:rFonts w:ascii="Times New Roman" w:hAnsi="Times New Roman" w:cs="Times New Roman"/>
+          <w:b/>
+          <w:sz w:val="24"/>
+          <w:szCs w:val="24"/>
+        </w:rPr>
+        <w:t xml:space="preserve">Q3 </w:t>
+      </w:r>
+      <w:r>
+        <w:rPr>
+          <w:rFonts w:ascii="Times New Roman" w:hAnsi="Times New Roman" w:cs="Times New Roman"/>
+          <w:sz w:val="24"/>
+          <w:szCs w:val="24"/>
+        </w:rPr>
+        <w:t>It appears we do not have detail fine enough to calculate the separation between slits as one cannot definitively measure the number of maxima or minima within the more prominent single and double slit patterns. If we had, the calculation would be much as it was before.</w:t>
+      </w:r>
+    </w:p>
+    <w:p>
+      <w:pPr>
+        <w:rPr>
+          <w:rFonts w:ascii="Times New Roman" w:hAnsi="Times New Roman" w:cs="Times New Roman"/>
+          <w:sz w:val="24"/>
+          <w:szCs w:val="24"/>
+        </w:rPr>
+      </w:pPr>
+      <w:r>
+        <w:rPr>
+          <w:rFonts w:ascii="Times New Roman" w:hAnsi="Times New Roman" w:cs="Times New Roman"/>
+          <w:sz w:val="24"/>
+          <w:szCs w:val="24"/>
+        </w:rPr>
+        <w:t xml:space="preserve">A square aperture was then used as a mask. </w:t>
+      </w:r>
+      <w:r>
+        <w:rPr>
+          <w:rFonts w:ascii="Times New Roman" w:hAnsi="Times New Roman" w:cs="Times New Roman"/>
+          <w:b/>
+          <w:sz w:val="24"/>
+          <w:szCs w:val="24"/>
+        </w:rPr>
+        <w:t>Q4</w:t>
+      </w:r>
+      <w:r>
+        <w:rPr>
+          <w:rFonts w:ascii="Times New Roman" w:hAnsi="Times New Roman" w:cs="Times New Roman"/>
+          <w:sz w:val="24"/>
+          <w:szCs w:val="24"/>
+        </w:rPr>
+        <w:t xml:space="preserve"> diffraction patterns only appeared in planes perpendicular to the aperture’s flat edges. </w:t>
+      </w:r>
+      <w:r>
+        <w:rPr>
+          <w:rFonts w:ascii="Times New Roman" w:hAnsi="Times New Roman" w:cs="Times New Roman"/>
+          <w:sz w:val="24"/>
+          <w:szCs w:val="24"/>
+        </w:rPr>
+        <w:t>This is not because there aren’t other planes of diffraction, but because the other ones cancel each other out. All planes perpendicular to these edges are the same as the ones parallel to them thus increasing intensity.</w:t>
+      </w:r>
+    </w:p>
+    <w:p>
+      <w:pPr>
+        <w:rPr>
+          <w:rFonts w:ascii="Times New Roman" w:hAnsi="Times New Roman" w:cs="Times New Roman"/>
+          <w:sz w:val="24"/>
+          <w:szCs w:val="24"/>
+        </w:rPr>
+      </w:pPr>
+      <w:r>
+        <w:rPr>
+          <w:rFonts w:ascii="Times New Roman" w:hAnsi="Times New Roman" w:cs="Times New Roman"/>
+          <w:sz w:val="24"/>
+          <w:szCs w:val="24"/>
+        </w:rPr>
+        <w:t xml:space="preserve">Then, a steel ruler was used as a diffraction grating by reflecting light off the edge with tick marks. Only the light hitting between the tick marks gets reflected. Please see the image below of the set up. </w:t>
+      </w:r>
+      <w:r>
+        <w:rPr>
+          <w:rFonts w:ascii="Times New Roman" w:hAnsi="Times New Roman" w:cs="Times New Roman"/>
+          <w:sz w:val="24"/>
+          <w:szCs w:val="24"/>
+        </w:rPr>
+        <w:t>It can be seen in the image of our set up that there are two much brighter spots. One of these is at a location unaffected by the ruler, and the other is the 0</w:t>
+      </w:r>
+      <w:r>
+        <w:rPr>
+          <w:rFonts w:ascii="Times New Roman" w:hAnsi="Times New Roman" w:cs="Times New Roman"/>
+          <w:sz w:val="24"/>
+          <w:szCs w:val="24"/>
+          <w:vertAlign w:val="superscript"/>
+        </w:rPr>
+        <w:t>th</w:t>
+      </w:r>
+      <w:r>
+        <w:rPr>
+          <w:rFonts w:ascii="Times New Roman" w:hAnsi="Times New Roman" w:cs="Times New Roman"/>
+          <w:sz w:val="24"/>
+          <w:szCs w:val="24"/>
+        </w:rPr>
+        <w:t xml:space="preserve"> order of our reflection—where the light would end up if we had used a smooth mirror instead of the grating of the ruler.</w:t>
+      </w:r>
+    </w:p>
+    <w:p>
+      <w:pPr>
+        <w:rPr>
+          <w:rFonts w:ascii="Times New Roman" w:hAnsi="Times New Roman" w:cs="Times New Roman"/>
+          <w:sz w:val="24"/>
+          <w:szCs w:val="24"/>
+        </w:rPr>
+      </w:pPr>
+      <w:r>
+        <w:rPr>
+          <w:rFonts w:ascii="Times New Roman" w:hAnsi="Times New Roman" w:cs="Times New Roman"/>
+          <w:sz w:val="24"/>
+          <w:szCs w:val="24"/>
+        </w:rPr>
+        <w:t>What cannot be seen in this image is that there are less bright spots which appear on either side of the reflected spot. These are our 1</w:t>
+      </w:r>
+      <w:r>
+        <w:rPr>
+          <w:rFonts w:ascii="Times New Roman" w:hAnsi="Times New Roman" w:cs="Times New Roman"/>
+          <w:sz w:val="24"/>
+          <w:szCs w:val="24"/>
+          <w:vertAlign w:val="superscript"/>
+        </w:rPr>
+        <w:t>st</w:t>
+      </w:r>
+      <w:r>
+        <w:rPr>
+          <w:rFonts w:ascii="Times New Roman" w:hAnsi="Times New Roman" w:cs="Times New Roman"/>
+          <w:sz w:val="24"/>
+          <w:szCs w:val="24"/>
+        </w:rPr>
+        <w:t>, 2</w:t>
+      </w:r>
+      <w:r>
+        <w:rPr>
+          <w:rFonts w:ascii="Times New Roman" w:hAnsi="Times New Roman" w:cs="Times New Roman"/>
+          <w:sz w:val="24"/>
+          <w:szCs w:val="24"/>
+          <w:vertAlign w:val="superscript"/>
+        </w:rPr>
+        <w:t>nd</w:t>
+      </w:r>
+      <w:r>
+        <w:rPr>
+          <w:rFonts w:ascii="Times New Roman" w:hAnsi="Times New Roman" w:cs="Times New Roman"/>
+          <w:sz w:val="24"/>
+          <w:szCs w:val="24"/>
+        </w:rPr>
+        <w:t>, 3</w:t>
+      </w:r>
+      <w:r>
+        <w:rPr>
+          <w:rFonts w:ascii="Times New Roman" w:hAnsi="Times New Roman" w:cs="Times New Roman"/>
+          <w:sz w:val="24"/>
+          <w:szCs w:val="24"/>
+          <w:vertAlign w:val="superscript"/>
+        </w:rPr>
+        <w:t>rd</w:t>
+      </w:r>
+      <w:r>
+        <w:rPr>
+          <w:rFonts w:ascii="Times New Roman" w:hAnsi="Times New Roman" w:cs="Times New Roman"/>
+          <w:sz w:val="24"/>
+          <w:szCs w:val="24"/>
+        </w:rPr>
+        <w:t>, etc. order constructive fringes, and their spacing is related to the spacing of the grating which we know (it’s a ruler), and the wavelength of the laser along with the distance from the point of reflection to the screen.</w:t>
+      </w:r>
+    </w:p>
+    <w:p>
+      <w:pPr>
+        <w:rPr>
+          <w:rFonts w:ascii="Times New Roman" w:hAnsi="Times New Roman" w:cs="Times New Roman"/>
+          <w:sz w:val="24"/>
+          <w:szCs w:val="24"/>
+        </w:rPr>
+      </w:pPr>
+      <w:r>
+        <w:rPr>
+          <w:rFonts w:ascii="Times New Roman" w:hAnsi="Times New Roman" w:cs="Times New Roman"/>
+          <w:sz w:val="24"/>
+          <w:szCs w:val="24"/>
+        </w:rPr>
+        <w:t>If we say that the angle between the two bright spots is split into two equal angles, alpha and beta, where beta is the center of that space to the reflected bright spot, then consecutive fringes can be defined with changing beta (with alpha constant) in the following equation:</w:t>
+      </w:r>
+    </w:p>
+    <w:p>
+      <w:pPr>
+        <w:rPr>
+          <w:rFonts w:ascii="Times New Roman" w:eastAsiaTheme="minorEastAsia" w:hAnsi="Times New Roman" w:cs="Times New Roman"/>
+          <w:sz w:val="24"/>
+          <w:szCs w:val="24"/>
+        </w:rPr>
+      </w:pPr>
+      <m:oMathPara>
+        <m:oMath>
+          <m:r>
+            <w:rPr>
+              <w:rFonts w:ascii="Cambria Math" w:hAnsi="Cambria Math" w:cs="Times New Roman"/>
+              <w:sz w:val="24"/>
+              <w:szCs w:val="24"/>
+            </w:rPr>
+            <m:t>a</m:t>
+          </m:r>
+          <m:d>
+            <m:dPr>
+              <m:ctrlPr>
+                <w:rPr>
+                  <w:rFonts w:ascii="Cambria Math" w:hAnsi="Cambria Math" w:cs="Times New Roman"/>
+                  <w:i/>
+                  <w:sz w:val="24"/>
+                  <w:szCs w:val="24"/>
+                </w:rPr>
+              </m:ctrlPr>
+            </m:dPr>
+            <m:e>
+              <m:func>
+                <m:funcPr>
+                  <m:ctrlPr>
+                    <w:rPr>
+                      <w:rFonts w:ascii="Cambria Math" w:hAnsi="Cambria Math" w:cs="Times New Roman"/>
+                      <w:sz w:val="24"/>
+                      <w:szCs w:val="24"/>
+                    </w:rPr>
+                  </m:ctrlPr>
+                </m:funcPr>
+                <m:fName>
+                  <m:r>
+                    <m:rPr>
+                      <m:sty m:val="p"/>
+                    </m:rPr>
+                    <w:rPr>
+                      <w:rFonts w:ascii="Cambria Math" w:hAnsi="Cambria Math" w:cs="Times New Roman"/>
+                      <w:sz w:val="24"/>
+                      <w:szCs w:val="24"/>
+                    </w:rPr>
+                    <m:t>cos</m:t>
+                  </m:r>
+                  <m:ctrlPr>
+                    <w:rPr>
+                      <w:rFonts w:ascii="Cambria Math" w:hAnsi="Cambria Math" w:cs="Times New Roman"/>
+                      <w:i/>
+                      <w:sz w:val="24"/>
+                      <w:szCs w:val="24"/>
+                    </w:rPr>
+                  </m:ctrlPr>
+                </m:fName>
+                <m:e>
+                  <m:d>
+                    <m:dPr>
+                      <m:ctrlPr>
+                        <w:rPr>
+                          <w:rFonts w:ascii="Cambria Math" w:hAnsi="Cambria Math" w:cs="Times New Roman"/>
+                          <w:i/>
+                          <w:sz w:val="24"/>
+                          <w:szCs w:val="24"/>
+                        </w:rPr>
+                      </m:ctrlPr>
+                    </m:dPr>
+                    <m:e>
+                      <m:r>
+                        <w:rPr>
+                          <w:rFonts w:ascii="Cambria Math" w:hAnsi="Cambria Math" w:cs="Times New Roman"/>
+                          <w:sz w:val="24"/>
+                          <w:szCs w:val="24"/>
+                        </w:rPr>
+                        <m:t>beta</m:t>
+                      </m:r>
+                    </m:e>
+                  </m:d>
+                </m:e>
+              </m:func>
+              <m:r>
+                <w:rPr>
+                  <w:rFonts w:ascii="Cambria Math" w:hAnsi="Cambria Math" w:cs="Times New Roman"/>
+                  <w:sz w:val="24"/>
+                  <w:szCs w:val="24"/>
+                </w:rPr>
+                <m:t>-</m:t>
+              </m:r>
+              <m:func>
+                <m:funcPr>
+                  <m:ctrlPr>
+                    <w:rPr>
+                      <w:rFonts w:ascii="Cambria Math" w:hAnsi="Cambria Math" w:cs="Times New Roman"/>
+                      <w:sz w:val="24"/>
+                      <w:szCs w:val="24"/>
+                    </w:rPr>
+                  </m:ctrlPr>
+                </m:funcPr>
+                <m:fName>
+                  <m:r>
+                    <m:rPr>
+                      <m:sty m:val="p"/>
+                    </m:rPr>
+                    <w:rPr>
+                      <w:rFonts w:ascii="Cambria Math" w:hAnsi="Cambria Math" w:cs="Times New Roman"/>
+                      <w:sz w:val="24"/>
+                      <w:szCs w:val="24"/>
+                    </w:rPr>
+                    <m:t>cos</m:t>
+                  </m:r>
+                  <m:ctrlPr>
+                    <w:rPr>
+                      <w:rFonts w:ascii="Cambria Math" w:hAnsi="Cambria Math" w:cs="Times New Roman"/>
+                      <w:i/>
+                      <w:sz w:val="24"/>
+                      <w:szCs w:val="24"/>
+                    </w:rPr>
+                  </m:ctrlPr>
+                </m:fName>
+                <m:e>
+                  <m:d>
+                    <m:dPr>
+                      <m:ctrlPr>
+                        <w:rPr>
+                          <w:rFonts w:ascii="Cambria Math" w:hAnsi="Cambria Math" w:cs="Times New Roman"/>
+                          <w:i/>
+                          <w:sz w:val="24"/>
+                          <w:szCs w:val="24"/>
+                        </w:rPr>
+                      </m:ctrlPr>
+                    </m:dPr>
+                    <m:e>
+                      <m:r>
+                        <w:rPr>
+                          <w:rFonts w:ascii="Cambria Math" w:hAnsi="Cambria Math" w:cs="Times New Roman"/>
+                          <w:sz w:val="24"/>
+                          <w:szCs w:val="24"/>
+                        </w:rPr>
+                        <m:t>alpha</m:t>
+                      </m:r>
+                    </m:e>
+                  </m:d>
+                </m:e>
+              </m:func>
+            </m:e>
+          </m:d>
+          <m:r>
+            <w:rPr>
+              <w:rFonts w:ascii="Cambria Math" w:hAnsi="Cambria Math" w:cs="Times New Roman"/>
+              <w:sz w:val="24"/>
+              <w:szCs w:val="24"/>
+            </w:rPr>
+            <m:t>=n*lambda</m:t>
+          </m:r>
+        </m:oMath>
+      </m:oMathPara>
+    </w:p>
+    <w:p>
+      <w:pPr>
+        <w:rPr>
+          <w:rFonts w:ascii="Times New Roman" w:eastAsiaTheme="minorEastAsia" w:hAnsi="Times New Roman" w:cs="Times New Roman"/>
+          <w:sz w:val="24"/>
+          <w:szCs w:val="24"/>
+        </w:rPr>
+      </w:pPr>
+      <w:r>
+        <w:rPr>
+          <w:rFonts w:ascii="Times New Roman" w:eastAsiaTheme="minorEastAsia" w:hAnsi="Times New Roman" w:cs="Times New Roman"/>
+          <w:sz w:val="24"/>
+          <w:szCs w:val="24"/>
+        </w:rPr>
+        <w:lastRenderedPageBreak/>
+        <w:t xml:space="preserve">Where a is the distance between gratings, with this ruler a is 1.0 mm. We measured the distance of several reflected points from the zeroth order: from 0-1, 82mm; from 1-2, </w:t>
+      </w:r>
+      <w:r>
+        <w:rPr>
+          <w:rFonts w:ascii="Times New Roman" w:eastAsiaTheme="minorEastAsia" w:hAnsi="Times New Roman" w:cs="Times New Roman"/>
+          <w:sz w:val="24"/>
+          <w:szCs w:val="24"/>
+        </w:rPr>
+        <w:t>18</w:t>
+      </w:r>
+      <w:r>
+        <w:rPr>
+          <w:rFonts w:ascii="Times New Roman" w:eastAsiaTheme="minorEastAsia" w:hAnsi="Times New Roman" w:cs="Times New Roman"/>
+          <w:sz w:val="24"/>
+          <w:szCs w:val="24"/>
+        </w:rPr>
+        <w:t xml:space="preserve">mm; from 2-3, </w:t>
+      </w:r>
+      <w:r>
+        <w:rPr>
+          <w:rFonts w:ascii="Times New Roman" w:eastAsiaTheme="minorEastAsia" w:hAnsi="Times New Roman" w:cs="Times New Roman"/>
+          <w:sz w:val="24"/>
+          <w:szCs w:val="24"/>
+        </w:rPr>
+        <w:t>10</w:t>
+      </w:r>
+      <w:r>
+        <w:rPr>
+          <w:rFonts w:ascii="Times New Roman" w:eastAsiaTheme="minorEastAsia" w:hAnsi="Times New Roman" w:cs="Times New Roman"/>
+          <w:sz w:val="24"/>
+          <w:szCs w:val="24"/>
+        </w:rPr>
+        <w:t xml:space="preserve">mm. I’ll say that it seems strange we have such a large relative distance between the first two </w:t>
+      </w:r>
+    </w:p>
+    <w:p>
+      <w:pPr>
+        <w:rPr>
+          <w:rFonts w:ascii="Times New Roman" w:eastAsiaTheme="minorEastAsia" w:hAnsi="Times New Roman" w:cs="Times New Roman"/>
+          <w:sz w:val="24"/>
+          <w:szCs w:val="24"/>
+        </w:rPr>
+      </w:pPr>
+      <w:r>
+        <w:rPr>
+          <w:rFonts w:ascii="Times New Roman" w:eastAsiaTheme="minorEastAsia" w:hAnsi="Times New Roman" w:cs="Times New Roman"/>
+          <w:sz w:val="24"/>
+          <w:szCs w:val="24"/>
+        </w:rPr>
+        <w:t>fringes compared to the spacing between other consecutive measurements. As such, I believe that the numbers measured are likely incorrect as they were done from the un</w:t>
+      </w:r>
+      <w:r>
+        <w:rPr>
+          <w:rFonts w:ascii="Times New Roman" w:eastAsiaTheme="minorEastAsia" w:hAnsi="Times New Roman" w:cs="Times New Roman"/>
+          <w:sz w:val="24"/>
+          <w:szCs w:val="24"/>
+        </w:rPr>
+        <w:t>-</w:t>
+      </w:r>
+      <w:r>
+        <w:rPr>
+          <w:rFonts w:ascii="Times New Roman" w:eastAsiaTheme="minorEastAsia" w:hAnsi="Times New Roman" w:cs="Times New Roman"/>
+          <w:sz w:val="24"/>
+          <w:szCs w:val="24"/>
+        </w:rPr>
+        <w:t xml:space="preserve">reflected bright spot to the first right hand fringe on that side. This would be incorrect. Using our current data however, I will assume that 0-1 is the distance spanned by </w:t>
+      </w:r>
+      <w:proofErr w:type="spellStart"/>
+      <w:r>
+        <w:rPr>
+          <w:rFonts w:ascii="Times New Roman" w:eastAsiaTheme="minorEastAsia" w:hAnsi="Times New Roman" w:cs="Times New Roman"/>
+          <w:sz w:val="24"/>
+          <w:szCs w:val="24"/>
+        </w:rPr>
+        <w:t>alpha+beta</w:t>
+      </w:r>
+      <w:proofErr w:type="spellEnd"/>
+      <w:r>
+        <w:rPr>
+          <w:rFonts w:ascii="Times New Roman" w:eastAsiaTheme="minorEastAsia" w:hAnsi="Times New Roman" w:cs="Times New Roman"/>
+          <w:sz w:val="24"/>
+          <w:szCs w:val="24"/>
+        </w:rPr>
+        <w:t>, and continue with the assumption that consecutive measurements are for increasing order</w:t>
+      </w:r>
+      <w:r>
+        <w:rPr>
+          <w:rFonts w:ascii="Times New Roman" w:hAnsi="Times New Roman" w:cs="Times New Roman"/>
+          <w:noProof/>
+          <w:sz w:val="24"/>
+          <w:szCs w:val="24"/>
+        </w:rPr>
+        <w:drawing>
+          <wp:anchor distT="0" distB="0" distL="114300" distR="114300" simplePos="0" relativeHeight="251658240" behindDoc="0" locked="0" layoutInCell="1" allowOverlap="1">
+            <wp:simplePos x="0" y="0"/>
+            <wp:positionH relativeFrom="column">
+              <wp:posOffset>0</wp:posOffset>
+            </wp:positionH>
+            <wp:positionV relativeFrom="paragraph">
+              <wp:posOffset>0</wp:posOffset>
+            </wp:positionV>
+            <wp:extent cx="1209675" cy="5400675"/>
+            <wp:effectExtent l="0" t="0" r="9525" b="9525"/>
+            <wp:wrapSquare wrapText="bothSides"/>
+            <wp:docPr id="3" name="Picture 3"/>
+            <wp:cNvGraphicFramePr>
+              <a:graphicFrameLocks xmlns:a="http://schemas.openxmlformats.org/drawingml/2006/main" noChangeAspect="1"/>
+            </wp:cNvGraphicFramePr>
+            <a:graphic xmlns:a="http://schemas.openxmlformats.org/drawingml/2006/main">
+              <a:graphicData uri="http://schemas.openxmlformats.org/drawingml/2006/picture">
+                <pic:pic xmlns:pic="http://schemas.openxmlformats.org/drawingml/2006/picture">
+                  <pic:nvPicPr>
+                    <pic:cNvPr id="3" name="Lab8_RulerGrating.JPG"/>
+                    <pic:cNvPicPr/>
+                  </pic:nvPicPr>
+                  <pic:blipFill>
+                    <a:blip r:embed="rId7">
+                      <a:extLst>
+                        <a:ext uri="{28A0092B-C50C-407E-A947-70E740481C1C}">
+                          <a14:useLocalDpi xmlns:a14="http://schemas.microsoft.com/office/drawing/2010/main" val="0"/>
+                        </a:ext>
+                      </a:extLst>
+                    </a:blip>
+                    <a:stretch>
+                      <a:fillRect/>
+                    </a:stretch>
+                  </pic:blipFill>
+                  <pic:spPr>
+                    <a:xfrm>
+                      <a:off x="0" y="0"/>
+                      <a:ext cx="1209675" cy="5400675"/>
+                    </a:xfrm>
+                    <a:prstGeom prst="rect">
+                      <a:avLst/>
+                    </a:prstGeom>
+                  </pic:spPr>
+                </pic:pic>
+              </a:graphicData>
+            </a:graphic>
+          </wp:anchor>
+        </w:drawing>
+      </w:r>
+      <w:r>
+        <w:rPr>
+          <w:rFonts w:ascii="Times New Roman" w:eastAsiaTheme="minorEastAsia" w:hAnsi="Times New Roman" w:cs="Times New Roman"/>
+          <w:sz w:val="24"/>
+          <w:szCs w:val="24"/>
+        </w:rPr>
+        <w:t>. As such, the initial angles would be equal to ½*arctan(8.2cm/86.3cm)=2.7degrees. The beta for the first order constructive fringe is then arctan(10cm/86.3cm)-2.7deg=3.91deg. Entering into our equation for grating fringes, 0.001*(cos(3.91)-cos(2.7))</w:t>
+      </w:r>
+      <w:r>
+        <w:rPr>
+          <w:rFonts w:ascii="Times New Roman" w:eastAsiaTheme="minorEastAsia" w:hAnsi="Times New Roman" w:cs="Times New Roman"/>
+          <w:sz w:val="24"/>
+          <w:szCs w:val="24"/>
+        </w:rPr>
+        <w:t>=lambda=1.217um, or correlating to a 1217nm wavelength. This calculation is off by (1217-651)/651=87%, almost a factor of 2. Either a fringe was missed, and this is a second order, or the distances we’re using are incorrect.</w:t>
+      </w:r>
+    </w:p>
+    <w:p>
+      <w:pPr>
+        <w:rPr>
+          <w:rFonts w:ascii="Times New Roman" w:eastAsiaTheme="minorEastAsia" w:hAnsi="Times New Roman" w:cs="Times New Roman"/>
+          <w:sz w:val="24"/>
+          <w:szCs w:val="24"/>
+        </w:rPr>
+      </w:pPr>
+      <w:r>
+        <w:rPr>
+          <w:rFonts w:ascii="Times New Roman" w:eastAsiaTheme="minorEastAsia" w:hAnsi="Times New Roman" w:cs="Times New Roman"/>
+          <w:sz w:val="24"/>
+          <w:szCs w:val="24"/>
+        </w:rPr>
+        <w:t>A grating with 100 lines/mm was then used. Here the separations were easily seen. The distance from center constructive fringe to first order was 7.5mm. However, we forgot to log the distance betwe</w:t>
+      </w:r>
+      <w:r>
+        <w:rPr>
+          <w:rFonts w:ascii="Times New Roman" w:eastAsiaTheme="minorEastAsia" w:hAnsi="Times New Roman" w:cs="Times New Roman"/>
+          <w:sz w:val="24"/>
+          <w:szCs w:val="24"/>
+        </w:rPr>
+        <w:t>en our grating and the screen.</w:t>
+      </w:r>
+    </w:p>
+    <w:p>
+      <w:pPr>
+        <w:rPr>
+          <w:rFonts w:ascii="Times New Roman" w:hAnsi="Times New Roman" w:cs="Times New Roman"/>
+          <w:sz w:val="24"/>
+          <w:szCs w:val="24"/>
+        </w:rPr>
+      </w:pPr>
+      <w:r>
+        <w:rPr>
+          <w:rFonts w:ascii="Times New Roman" w:hAnsi="Times New Roman" w:cs="Times New Roman"/>
+          <w:noProof/>
+          <w:sz w:val="24"/>
+          <w:szCs w:val="24"/>
+        </w:rPr>
+        <w:drawing>
+          <wp:inline distT="0" distB="0" distL="0" distR="0">
+            <wp:extent cx="3914775" cy="857250"/>
+            <wp:effectExtent l="0" t="0" r="9525" b="0"/>
+            <wp:docPr id="4" name="Picture 4"/>
+            <wp:cNvGraphicFramePr>
+              <a:graphicFrameLocks xmlns:a="http://schemas.openxmlformats.org/drawingml/2006/main" noChangeAspect="1"/>
+            </wp:cNvGraphicFramePr>
+            <a:graphic xmlns:a="http://schemas.openxmlformats.org/drawingml/2006/main">
+              <a:graphicData uri="http://schemas.openxmlformats.org/drawingml/2006/picture">
+                <pic:pic xmlns:pic="http://schemas.openxmlformats.org/drawingml/2006/picture">
+                  <pic:nvPicPr>
+                    <pic:cNvPr id="4" name="lab8_100LperMM.jpg"/>
+                    <pic:cNvPicPr/>
+                  </pic:nvPicPr>
+                  <pic:blipFill>
+                    <a:blip r:embed="rId8">
+                      <a:extLst>
+                        <a:ext uri="{28A0092B-C50C-407E-A947-70E740481C1C}">
+                          <a14:useLocalDpi xmlns:a14="http://schemas.microsoft.com/office/drawing/2010/main" val="0"/>
+                        </a:ext>
+                      </a:extLst>
+                    </a:blip>
+                    <a:stretch>
+                      <a:fillRect/>
+                    </a:stretch>
+                  </pic:blipFill>
+                  <pic:spPr>
+                    <a:xfrm>
+                      <a:off x="0" y="0"/>
+                      <a:ext cx="3914775" cy="857250"/>
+                    </a:xfrm>
+                    <a:prstGeom prst="rect">
+                      <a:avLst/>
+                    </a:prstGeom>
+                  </pic:spPr>
+                </pic:pic>
+              </a:graphicData>
+            </a:graphic>
+          </wp:inline>
+        </w:drawing>
+      </w:r>
+    </w:p>
+    <w:p>
+      <w:pPr>
+        <w:rPr>
+          <w:rFonts w:ascii="Times New Roman" w:hAnsi="Times New Roman" w:cs="Times New Roman"/>
+          <w:sz w:val="24"/>
+          <w:szCs w:val="24"/>
+        </w:rPr>
+      </w:pPr>
+    </w:p>
+    <w:p>
+      <w:pPr>
+        <w:rPr>
+          <w:rFonts w:ascii="Times New Roman" w:hAnsi="Times New Roman" w:cs="Times New Roman"/>
+          <w:sz w:val="24"/>
+          <w:szCs w:val="24"/>
+        </w:rPr>
+      </w:pPr>
+      <w:r>
+        <w:rPr>
+          <w:rFonts w:ascii="Times New Roman" w:hAnsi="Times New Roman" w:cs="Times New Roman"/>
+          <w:sz w:val="24"/>
+          <w:szCs w:val="24"/>
+        </w:rPr>
+        <w:t>A 1000ln per mm grating was also used with white light. Light of different wavelengths was diffracted at different angles. Blue light was found to be off by 10mm from the center and red light 16mm.</w:t>
+      </w:r>
+      <w:r>
+        <w:rPr>
+          <w:rFonts w:ascii="Times New Roman" w:hAnsi="Times New Roman" w:cs="Times New Roman"/>
+          <w:noProof/>
+          <w:sz w:val="24"/>
+          <w:szCs w:val="24"/>
+        </w:rPr>
+        <w:drawing>
+          <wp:inline distT="0" distB="0" distL="0" distR="0">
+            <wp:extent cx="2762250" cy="1009650"/>
+            <wp:effectExtent l="0" t="0" r="0" b="0"/>
+            <wp:docPr id="5" name="Picture 5"/>
+            <wp:cNvGraphicFramePr>
+              <a:graphicFrameLocks xmlns:a="http://schemas.openxmlformats.org/drawingml/2006/main" noChangeAspect="1"/>
+            </wp:cNvGraphicFramePr>
+            <a:graphic xmlns:a="http://schemas.openxmlformats.org/drawingml/2006/main">
+              <a:graphicData uri="http://schemas.openxmlformats.org/drawingml/2006/picture">
+                <pic:pic xmlns:pic="http://schemas.openxmlformats.org/drawingml/2006/picture">
+                  <pic:nvPicPr>
+                    <pic:cNvPr id="5" name="Lab8_WhiteLight_1000Lpmm.JPG"/>
+                    <pic:cNvPicPr/>
+                  </pic:nvPicPr>
+                  <pic:blipFill>
+                    <a:blip r:embed="rId9">
+                      <a:extLst>
+                        <a:ext uri="{28A0092B-C50C-407E-A947-70E740481C1C}">
+                          <a14:useLocalDpi xmlns:a14="http://schemas.microsoft.com/office/drawing/2010/main" val="0"/>
+                        </a:ext>
+                      </a:extLst>
+                    </a:blip>
+                    <a:stretch>
+                      <a:fillRect/>
+                    </a:stretch>
+                  </pic:blipFill>
+                  <pic:spPr>
+                    <a:xfrm>
+                      <a:off x="0" y="0"/>
+                      <a:ext cx="2762250" cy="1009650"/>
+                    </a:xfrm>
+                    <a:prstGeom prst="rect">
+                      <a:avLst/>
+                    </a:prstGeom>
+                  </pic:spPr>
+                </pic:pic>
+              </a:graphicData>
+            </a:graphic>
+          </wp:inline>
+        </w:drawing>
+      </w:r>
+    </w:p>
+    <w:p>
+      <w:pPr>
+        <w:rPr>
+          <w:rFonts w:ascii="Times New Roman" w:eastAsiaTheme="minorEastAsia" w:hAnsi="Times New Roman" w:cs="Times New Roman"/>
+          <w:sz w:val="24"/>
+          <w:szCs w:val="24"/>
+        </w:rPr>
+      </w:pPr>
+      <w:r>
+        <w:rPr>
+          <w:rFonts w:ascii="Times New Roman" w:hAnsi="Times New Roman" w:cs="Times New Roman"/>
+          <w:b/>
+          <w:sz w:val="24"/>
+          <w:szCs w:val="24"/>
+        </w:rPr>
         <w:t>Conclusion</w:t>
       </w:r>
     </w:p>
@@ -1871,8 +2958,130 @@
           <w:szCs w:val="24"/>
         </w:rPr>
       </w:pPr>
-      <w:bookmarkStart w:id="0" w:name="_GoBack"/>
-      <w:bookmarkEnd w:id="0"/>
+      <w:r>
+        <w:rPr>
+          <w:rFonts w:ascii="Times New Roman" w:hAnsi="Times New Roman" w:cs="Times New Roman"/>
+          <w:sz w:val="24"/>
+          <w:szCs w:val="24"/>
+        </w:rPr>
+        <w:t xml:space="preserve">It was found that for producing diffraction patterns, the slit widths affect what is the single slit diffraction pattern, and that adding multiple slits does not affect this envelope in the resulting </w:t>
+      </w:r>
+      <w:r>
+        <w:rPr>
+          <w:rFonts w:ascii="Times New Roman" w:hAnsi="Times New Roman" w:cs="Times New Roman"/>
+          <w:sz w:val="24"/>
+          <w:szCs w:val="24"/>
+        </w:rPr>
+        <w:lastRenderedPageBreak/>
+        <w:t xml:space="preserve">pattern. However, adding slits does </w:t>
+      </w:r>
+      <w:r>
+        <w:rPr>
+          <w:rFonts w:ascii="Times New Roman" w:hAnsi="Times New Roman" w:cs="Times New Roman"/>
+          <w:sz w:val="24"/>
+          <w:szCs w:val="24"/>
+        </w:rPr>
+        <w:t>affect</w:t>
+      </w:r>
+      <w:r>
+        <w:rPr>
+          <w:rFonts w:ascii="Times New Roman" w:hAnsi="Times New Roman" w:cs="Times New Roman"/>
+          <w:sz w:val="24"/>
+          <w:szCs w:val="24"/>
+        </w:rPr>
+        <w:t xml:space="preserve"> the characteristics of the micro-fringes in the resulting pattern.</w:t>
+      </w:r>
+    </w:p>
+    <w:p>
+      <w:pPr>
+        <w:rPr>
+          <w:rFonts w:ascii="Times New Roman" w:hAnsi="Times New Roman" w:cs="Times New Roman"/>
+          <w:sz w:val="24"/>
+          <w:szCs w:val="24"/>
+        </w:rPr>
+      </w:pPr>
+      <w:r>
+        <w:rPr>
+          <w:rFonts w:ascii="Times New Roman" w:hAnsi="Times New Roman" w:cs="Times New Roman"/>
+          <w:sz w:val="24"/>
+          <w:szCs w:val="24"/>
+        </w:rPr>
+        <w:t xml:space="preserve">Also, </w:t>
+      </w:r>
+      <w:r>
+        <w:rPr>
+          <w:rFonts w:ascii="Times New Roman" w:hAnsi="Times New Roman" w:cs="Times New Roman"/>
+          <w:sz w:val="24"/>
+          <w:szCs w:val="24"/>
+        </w:rPr>
+        <w:t>though</w:t>
+      </w:r>
+      <w:r>
+        <w:rPr>
+          <w:rFonts w:ascii="Times New Roman" w:hAnsi="Times New Roman" w:cs="Times New Roman"/>
+          <w:sz w:val="24"/>
+          <w:szCs w:val="24"/>
+        </w:rPr>
+        <w:t xml:space="preserve"> there may be light coming out in different planes, the only ones which add up to something visible are those which </w:t>
+      </w:r>
+      <w:r>
+        <w:rPr>
+          <w:rFonts w:ascii="Times New Roman" w:hAnsi="Times New Roman" w:cs="Times New Roman"/>
+          <w:sz w:val="24"/>
+          <w:szCs w:val="24"/>
+        </w:rPr>
+        <w:t xml:space="preserve">are alongside many others with </w:t>
+      </w:r>
+      <w:r>
+        <w:rPr>
+          <w:rFonts w:ascii="Times New Roman" w:hAnsi="Times New Roman" w:cs="Times New Roman"/>
+          <w:sz w:val="24"/>
+          <w:szCs w:val="24"/>
+        </w:rPr>
+        <w:t xml:space="preserve">nearly identical patterns, a conclusion derived from </w:t>
+      </w:r>
+      <w:r>
+        <w:rPr>
+          <w:rFonts w:ascii="Times New Roman" w:hAnsi="Times New Roman" w:cs="Times New Roman"/>
+          <w:sz w:val="24"/>
+          <w:szCs w:val="24"/>
+        </w:rPr>
+        <w:t>seeing the patterns from square aperture gratings.</w:t>
+      </w:r>
+    </w:p>
+    <w:p>
+      <w:pPr>
+        <w:rPr>
+          <w:rFonts w:ascii="Times New Roman" w:hAnsi="Times New Roman" w:cs="Times New Roman"/>
+          <w:sz w:val="24"/>
+          <w:szCs w:val="24"/>
+        </w:rPr>
+      </w:pPr>
+      <w:r>
+        <w:rPr>
+          <w:rFonts w:ascii="Times New Roman" w:hAnsi="Times New Roman" w:cs="Times New Roman"/>
+          <w:sz w:val="24"/>
+          <w:szCs w:val="24"/>
+        </w:rPr>
+        <w:t>By viewing a diffraction grating with very dense lines, the single slit envelope seems to disappear from the pattern and a very fine, consistently bright pattern emerges.</w:t>
+      </w:r>
+    </w:p>
+    <w:p>
+      <w:pPr>
+        <w:rPr>
+          <w:rFonts w:ascii="Times New Roman" w:hAnsi="Times New Roman" w:cs="Times New Roman"/>
+          <w:sz w:val="24"/>
+          <w:szCs w:val="24"/>
+        </w:rPr>
+      </w:pPr>
+      <w:r>
+        <w:rPr>
+          <w:rFonts w:ascii="Times New Roman" w:hAnsi="Times New Roman" w:cs="Times New Roman"/>
+          <w:sz w:val="24"/>
+          <w:szCs w:val="24"/>
+        </w:rPr>
+        <w:t>These fine gratings diffract light at different wavelengths.</w:t>
+      </w:r>
     </w:p>
     <w:sectPr>
       <w:pgSz w:w="12240" w:h="15840"/>
@@ -2128,6 +3337,7 @@
     <w:lsdException w:name="HTML Sample" w:semiHidden="1" w:unhideWhenUsed="1"/>
     <w:lsdException w:name="HTML Typewriter" w:semiHidden="1" w:unhideWhenUsed="1"/>
     <w:lsdException w:name="HTML Variable" w:semiHidden="1" w:unhideWhenUsed="1"/>
+    <w:lsdException w:name="Normal Table" w:semiHidden="1" w:unhideWhenUsed="1"/>
     <w:lsdException w:name="annotation subject" w:semiHidden="1" w:unhideWhenUsed="1"/>
     <w:lsdException w:name="No List" w:semiHidden="1" w:unhideWhenUsed="1"/>
     <w:lsdException w:name="Outline List 1" w:semiHidden="1" w:unhideWhenUsed="1"/>
@@ -2172,6 +3382,7 @@
     <w:lsdException w:name="Table Professional" w:semiHidden="1" w:unhideWhenUsed="1"/>
     <w:lsdException w:name="Table Subtle 1" w:semiHidden="1" w:unhideWhenUsed="1"/>
     <w:lsdException w:name="Table Subtle 2" w:semiHidden="1" w:unhideWhenUsed="1"/>
+    <w:lsdException w:name="Table Web 1" w:semiHidden="1" w:unhideWhenUsed="1"/>
     <w:lsdException w:name="Table Web 2" w:semiHidden="1" w:unhideWhenUsed="1"/>
     <w:lsdException w:name="Table Web 3" w:semiHidden="1" w:unhideWhenUsed="1"/>
     <w:lsdException w:name="Balloon Text" w:semiHidden="1" w:unhideWhenUsed="1"/>

</xml_diff>

<commit_message>
Small change to Lab8 title, and some other stuff
</commit_message>
<xml_diff>
--- a/PHY431/Labs/Lab8-DiffractionPatternsAndGratings.docx
+++ b/PHY431/Labs/Lab8-DiffractionPatternsAndGratings.docx
@@ -19,7 +19,7 @@
           <w:sz w:val="28"/>
           <w:szCs w:val="28"/>
         </w:rPr>
-        <w:t xml:space="preserve">Experiment </w:t>
+        <w:t>E</w:t>
       </w:r>
       <w:r>
         <w:rPr>
@@ -28,6 +28,15 @@
           <w:sz w:val="28"/>
           <w:szCs w:val="28"/>
         </w:rPr>
+        <w:t xml:space="preserve">xperiment </w:t>
+      </w:r>
+      <w:r>
+        <w:rPr>
+          <w:rFonts w:ascii="Times New Roman" w:hAnsi="Times New Roman" w:cs="Times New Roman"/>
+          <w:b/>
+          <w:sz w:val="28"/>
+          <w:szCs w:val="28"/>
+        </w:rPr>
         <w:t>8: Diffraction Patterns and Gratings</w:t>
       </w:r>
     </w:p>
@@ -158,8 +167,6 @@
         </w:rPr>
         <w:t xml:space="preserve"> observed. Other shapes only diffract constructively in planes perpendicular to flat edges of the mask shape.</w:t>
       </w:r>
-      <w:bookmarkStart w:id="0" w:name="_GoBack"/>
-      <w:bookmarkEnd w:id="0"/>
     </w:p>
     <w:p>
       <w:pPr>
@@ -1238,14 +1245,27 @@
       <w:r>
         <w:t xml:space="preserve">Table </w:t>
       </w:r>
-      <w:fldSimple w:instr=" SEQ Table \* ARABIC ">
-        <w:r>
-          <w:rPr>
-            <w:noProof/>
-          </w:rPr>
-          <w:t>1</w:t>
-        </w:r>
-      </w:fldSimple>
+      <w:r>
+        <w:fldChar w:fldCharType="begin"/>
+      </w:r>
+      <w:r>
+        <w:instrText xml:space="preserve"> SEQ Table \* ARABIC </w:instrText>
+      </w:r>
+      <w:r>
+        <w:fldChar w:fldCharType="separate"/>
+      </w:r>
+      <w:r>
+        <w:rPr>
+          <w:noProof/>
+        </w:rPr>
+        <w:t>1</w:t>
+      </w:r>
+      <w:r>
+        <w:rPr>
+          <w:noProof/>
+        </w:rPr>
+        <w:fldChar w:fldCharType="end"/>
+      </w:r>
       <w:r>
         <w:t>: Distances measured from center of patterns to nth order destructive fringes. (1st, 2nd, 3rd, &amp; 4th)</w:t>
       </w:r>
@@ -2216,14 +2236,27 @@
       <w:r>
         <w:t xml:space="preserve">Figure </w:t>
       </w:r>
-      <w:fldSimple w:instr=" SEQ Figure \* ARABIC ">
-        <w:r>
-          <w:rPr>
-            <w:noProof/>
-          </w:rPr>
-          <w:t>1</w:t>
-        </w:r>
-      </w:fldSimple>
+      <w:r>
+        <w:fldChar w:fldCharType="begin"/>
+      </w:r>
+      <w:r>
+        <w:instrText xml:space="preserve"> SEQ Figure \* ARABIC </w:instrText>
+      </w:r>
+      <w:r>
+        <w:fldChar w:fldCharType="separate"/>
+      </w:r>
+      <w:r>
+        <w:rPr>
+          <w:noProof/>
+        </w:rPr>
+        <w:t>1</w:t>
+      </w:r>
+      <w:r>
+        <w:rPr>
+          <w:noProof/>
+        </w:rPr>
+        <w:fldChar w:fldCharType="end"/>
+      </w:r>
       <w:r>
         <w:t>: Image of diffraction pattern from 5 slit mask separated by 0.125, and with slit width of 0.04.</w:t>
       </w:r>
@@ -2664,23 +2697,7 @@
           <w:sz w:val="24"/>
           <w:szCs w:val="24"/>
         </w:rPr>
-        <w:t>fringes compared to the spacing between other consecutive measurements. As such, I believe that the numbers measured are likely incorrect as they were done from the un</w:t>
-      </w:r>
-      <w:r>
-        <w:rPr>
-          <w:rFonts w:ascii="Times New Roman" w:eastAsiaTheme="minorEastAsia" w:hAnsi="Times New Roman" w:cs="Times New Roman"/>
-          <w:sz w:val="24"/>
-          <w:szCs w:val="24"/>
-        </w:rPr>
-        <w:t>-</w:t>
-      </w:r>
-      <w:r>
-        <w:rPr>
-          <w:rFonts w:ascii="Times New Roman" w:eastAsiaTheme="minorEastAsia" w:hAnsi="Times New Roman" w:cs="Times New Roman"/>
-          <w:sz w:val="24"/>
-          <w:szCs w:val="24"/>
-        </w:rPr>
-        <w:t xml:space="preserve">reflected bright spot to the first right hand fringe on that side. This would be incorrect. Using our current data however, I will assume that 0-1 is the distance spanned by </w:t>
+        <w:t xml:space="preserve">fringes compared to the spacing between other consecutive measurements. As such, I believe that the numbers measured are likely incorrect as they were done from the un-reflected bright spot to the first right hand fringe on that side. This would be incorrect. Using our current data however, I will assume that 0-1 is the distance spanned by </w:t>
       </w:r>
       <w:proofErr w:type="spellStart"/>
       <w:r>
@@ -2880,7 +2897,49 @@
           <w:sz w:val="24"/>
           <w:szCs w:val="24"/>
         </w:rPr>
-        <w:t>A 1000ln per mm grating was also used with white light. Light of different wavelengths was diffracted at different angles. Blue light was found to be off by 10mm from the center and red light 16mm.</w:t>
+        <w:t>A 1000ln per mm grating was also used with white light. Light of different wavelengths was diffracted at different angles. Blu</w:t>
+      </w:r>
+      <w:bookmarkStart w:id="0" w:name="_GoBack"/>
+      <w:bookmarkEnd w:id="0"/>
+      <w:r>
+        <w:rPr>
+          <w:rFonts w:ascii="Times New Roman" w:hAnsi="Times New Roman" w:cs="Times New Roman"/>
+          <w:sz w:val="24"/>
+          <w:szCs w:val="24"/>
+        </w:rPr>
+        <w:t xml:space="preserve">e light was found to be off by </w:t>
+      </w:r>
+      <w:r>
+        <w:rPr>
+          <w:rFonts w:ascii="Times New Roman" w:hAnsi="Times New Roman" w:cs="Times New Roman"/>
+          <w:sz w:val="24"/>
+          <w:szCs w:val="24"/>
+        </w:rPr>
+        <w:t>5c</w:t>
+      </w:r>
+      <w:r>
+        <w:rPr>
+          <w:rFonts w:ascii="Times New Roman" w:hAnsi="Times New Roman" w:cs="Times New Roman"/>
+          <w:sz w:val="24"/>
+          <w:szCs w:val="24"/>
+        </w:rPr>
+        <w:t xml:space="preserve">m from the center and red light </w:t>
+      </w:r>
+      <w:r>
+        <w:rPr>
+          <w:rFonts w:ascii="Times New Roman" w:hAnsi="Times New Roman" w:cs="Times New Roman"/>
+          <w:sz w:val="24"/>
+          <w:szCs w:val="24"/>
+        </w:rPr>
+        <w:t>8c</w:t>
+      </w:r>
+      <w:r>
+        <w:rPr>
+          <w:rFonts w:ascii="Times New Roman" w:hAnsi="Times New Roman" w:cs="Times New Roman"/>
+          <w:sz w:val="24"/>
+          <w:szCs w:val="24"/>
+        </w:rPr>
+        <w:t>m.</w:t>
       </w:r>
       <w:r>
         <w:rPr>
@@ -3721,6 +3780,36 @@
       <w:szCs w:val="18"/>
     </w:rPr>
   </w:style>
+  <w:style w:type="paragraph" w:styleId="BalloonText">
+    <w:name w:val="Balloon Text"/>
+    <w:basedOn w:val="Normal"/>
+    <w:link w:val="BalloonTextChar"/>
+    <w:uiPriority w:val="99"/>
+    <w:semiHidden/>
+    <w:unhideWhenUsed/>
+    <w:rsid w:val="00085283"/>
+    <w:pPr>
+      <w:spacing w:after="0" w:line="240" w:lineRule="auto"/>
+    </w:pPr>
+    <w:rPr>
+      <w:rFonts w:ascii="Segoe UI" w:hAnsi="Segoe UI" w:cs="Segoe UI"/>
+      <w:sz w:val="18"/>
+      <w:szCs w:val="18"/>
+    </w:rPr>
+  </w:style>
+  <w:style w:type="character" w:customStyle="1" w:styleId="BalloonTextChar">
+    <w:name w:val="Balloon Text Char"/>
+    <w:basedOn w:val="DefaultParagraphFont"/>
+    <w:link w:val="BalloonText"/>
+    <w:uiPriority w:val="99"/>
+    <w:semiHidden/>
+    <w:rsid w:val="00085283"/>
+    <w:rPr>
+      <w:rFonts w:ascii="Segoe UI" w:hAnsi="Segoe UI" w:cs="Segoe UI"/>
+      <w:sz w:val="18"/>
+      <w:szCs w:val="18"/>
+    </w:rPr>
+  </w:style>
 </w:styles>
 </file>
 

</xml_diff>